<commit_message>
Refactor Household. Add number. Add report manager basic functionality
</commit_message>
<xml_diff>
--- a/storage/app/documents/FamilyComposition.docx
+++ b/storage/app/documents/FamilyComposition.docx
@@ -312,14 +312,7 @@
           <w:sz w:val="28"/>
           <w:szCs w:val="28"/>
         </w:rPr>
-        <w:t xml:space="preserve">Видана   виконавчим комітетом Попівської сільської ради Конотопського району Сумської області </w:t>
-      </w:r>
-      <w:r>
-        <w:rPr>
-          <w:sz w:val="28"/>
-          <w:szCs w:val="28"/>
-        </w:rPr>
-        <w:t xml:space="preserve">про те, що </w:t>
+        <w:t xml:space="preserve">Видана   виконавчим комітетом Попівської сільської ради Конотопського району Сумської області про те, що </w:t>
       </w:r>
       <w:r>
         <w:rPr>
@@ -343,7 +336,21 @@
           <w:sz w:val="28"/>
           <w:szCs w:val="28"/>
         </w:rPr>
-        <w:t xml:space="preserve"> зареєстрованій за адресою: ${person_address}</w:t>
+        <w:t xml:space="preserve">  ${person_address</w:t>
+      </w:r>
+      <w:r>
+        <w:rPr>
+          <w:sz w:val="28"/>
+          <w:szCs w:val="28"/>
+        </w:rPr>
+        <w:t>_registration</w:t>
+      </w:r>
+      <w:r>
+        <w:rPr>
+          <w:sz w:val="28"/>
+          <w:szCs w:val="28"/>
+        </w:rPr>
+        <w:t>}</w:t>
       </w:r>
       <w:r>
         <w:rPr>
@@ -447,7 +454,11 @@
         </w:rPr>
       </w:pPr>
       <w:r>
-        <w:rPr/>
+        <w:rPr>
+          <w:bCs/>
+          <w:sz w:val="28"/>
+          <w:szCs w:val="28"/>
+        </w:rPr>
       </w:r>
     </w:p>
     <w:p>

</xml_diff>

<commit_message>
Fix the personal pronoun depending on the gender of the member in FamilyComposition report
</commit_message>
<xml_diff>
--- a/storage/app/documents/FamilyComposition.docx
+++ b/storage/app/documents/FamilyComposition.docx
@@ -8,7 +8,6 @@
         <w:jc w:val="center"/>
         <w:rPr>
           <w:b/>
-          <w:b/>
           <w:caps/>
           <w:sz w:val="28"/>
           <w:szCs w:val="28"/>
@@ -29,7 +28,6 @@
         <w:jc w:val="center"/>
         <w:rPr>
           <w:b/>
-          <w:b/>
           <w:caps/>
           <w:sz w:val="28"/>
           <w:szCs w:val="28"/>
@@ -37,7 +35,7 @@
       </w:pPr>
       <w:r>
         <w:drawing>
-          <wp:anchor behindDoc="0" distT="0" distB="0" distL="0" distR="0" simplePos="0" locked="0" layoutInCell="0" allowOverlap="1" relativeHeight="2">
+          <wp:anchor behindDoc="0" distT="0" distB="0" distL="0" distR="0" simplePos="0" locked="0" layoutInCell="1" allowOverlap="1" relativeHeight="2">
             <wp:simplePos x="0" y="0"/>
             <wp:positionH relativeFrom="column">
               <wp:posOffset>2743200</wp:posOffset>
@@ -107,7 +105,6 @@
         <w:jc w:val="center"/>
         <w:rPr>
           <w:b/>
-          <w:b/>
           <w:caps/>
           <w:sz w:val="28"/>
           <w:szCs w:val="28"/>
@@ -129,7 +126,6 @@
         <w:jc w:val="center"/>
         <w:rPr>
           <w:b/>
-          <w:b/>
           <w:caps/>
           <w:sz w:val="28"/>
           <w:szCs w:val="28"/>
@@ -249,7 +245,6 @@
         <w:jc w:val="center"/>
         <w:rPr>
           <w:b/>
-          <w:b/>
           <w:sz w:val="28"/>
           <w:szCs w:val="28"/>
         </w:rPr>
@@ -268,7 +263,6 @@
         <w:jc w:val="center"/>
         <w:rPr>
           <w:b/>
-          <w:b/>
           <w:sz w:val="28"/>
           <w:szCs w:val="28"/>
         </w:rPr>
@@ -295,7 +289,7 @@
     <w:p>
       <w:pPr>
         <w:pStyle w:val="BodyText3"/>
-        <w:ind w:right="-5" w:hanging="0"/>
+        <w:ind w:hanging="0" w:right="-5"/>
         <w:jc w:val="both"/>
         <w:rPr>
           <w:bCs/>
@@ -336,21 +330,7 @@
           <w:sz w:val="28"/>
           <w:szCs w:val="28"/>
         </w:rPr>
-        <w:t xml:space="preserve">  ${person_address</w:t>
-      </w:r>
-      <w:r>
-        <w:rPr>
-          <w:sz w:val="28"/>
-          <w:szCs w:val="28"/>
-        </w:rPr>
-        <w:t>_registration</w:t>
-      </w:r>
-      <w:r>
-        <w:rPr>
-          <w:sz w:val="28"/>
-          <w:szCs w:val="28"/>
-        </w:rPr>
-        <w:t>}</w:t>
+        <w:t xml:space="preserve">  ${person_address_registration}</w:t>
       </w:r>
       <w:r>
         <w:rPr>
@@ -365,7 +345,7 @@
     <w:p>
       <w:pPr>
         <w:pStyle w:val="BodyText3"/>
-        <w:ind w:right="-5" w:hanging="0"/>
+        <w:ind w:hanging="0" w:right="-5"/>
         <w:jc w:val="both"/>
         <w:rPr>
           <w:bCs/>
@@ -380,13 +360,29 @@
           <w:szCs w:val="28"/>
         </w:rPr>
         <w:tab/>
-        <w:t>Разом з ним за даною адресою зареєстровані:</w:t>
+        <w:t xml:space="preserve">Разом з </w:t>
+      </w:r>
+      <w:r>
+        <w:rPr>
+          <w:bCs/>
+          <w:sz w:val="28"/>
+          <w:szCs w:val="28"/>
+        </w:rPr>
+        <w:t>${person_pronoun}</w:t>
+      </w:r>
+      <w:r>
+        <w:rPr>
+          <w:bCs/>
+          <w:sz w:val="28"/>
+          <w:szCs w:val="28"/>
+        </w:rPr>
+        <w:t xml:space="preserve"> за даною адресою зареєстровані:</w:t>
       </w:r>
     </w:p>
     <w:p>
       <w:pPr>
         <w:pStyle w:val="BodyText3"/>
-        <w:ind w:right="-5" w:hanging="0"/>
+        <w:ind w:hanging="0" w:right="-5"/>
         <w:jc w:val="both"/>
         <w:rPr>
           <w:bCs/>
@@ -406,7 +402,7 @@
     <w:p>
       <w:pPr>
         <w:pStyle w:val="BodyText3"/>
-        <w:ind w:right="-5" w:hanging="0"/>
+        <w:ind w:hanging="0" w:right="-5"/>
         <w:jc w:val="both"/>
         <w:rPr>
           <w:bCs/>
@@ -425,7 +421,7 @@
     <w:p>
       <w:pPr>
         <w:pStyle w:val="BodyText3"/>
-        <w:ind w:right="-5" w:hanging="0"/>
+        <w:ind w:hanging="0" w:right="-5"/>
         <w:jc w:val="both"/>
         <w:rPr>
           <w:bCs/>
@@ -445,7 +441,7 @@
     <w:p>
       <w:pPr>
         <w:pStyle w:val="BodyText3"/>
-        <w:ind w:right="-5" w:hanging="0"/>
+        <w:ind w:hanging="0" w:right="-5"/>
         <w:jc w:val="both"/>
         <w:rPr>
           <w:bCs/>
@@ -464,7 +460,7 @@
     <w:p>
       <w:pPr>
         <w:pStyle w:val="BodyText3"/>
-        <w:ind w:right="-5" w:hanging="0"/>
+        <w:ind w:hanging="0" w:right="-5"/>
         <w:jc w:val="both"/>
         <w:rPr>
           <w:bCs/>
@@ -526,7 +522,6 @@
         <w:ind w:hanging="180"/>
         <w:rPr>
           <w:b/>
-          <w:b/>
           <w:sz w:val="28"/>
           <w:szCs w:val="28"/>
         </w:rPr>
@@ -545,7 +540,6 @@
         <w:ind w:hanging="180"/>
         <w:rPr>
           <w:b/>
-          <w:b/>
           <w:sz w:val="28"/>
           <w:szCs w:val="28"/>
         </w:rPr>
@@ -564,7 +558,6 @@
         <w:ind w:hanging="180"/>
         <w:rPr>
           <w:b/>
-          <w:b/>
           <w:sz w:val="28"/>
           <w:szCs w:val="28"/>
         </w:rPr>
@@ -583,7 +576,6 @@
         <w:pStyle w:val="Normal"/>
         <w:ind w:hanging="180"/>
         <w:rPr>
-          <w:b/>
           <w:b/>
           <w:sz w:val="28"/>
           <w:szCs w:val="28"/>
@@ -611,7 +603,6 @@
         <w:ind w:hanging="180"/>
         <w:rPr>
           <w:b/>
-          <w:b/>
           <w:sz w:val="28"/>
           <w:szCs w:val="28"/>
         </w:rPr>
@@ -629,7 +620,6 @@
         <w:pStyle w:val="Normal"/>
         <w:ind w:hanging="180"/>
         <w:rPr>
-          <w:b/>
           <w:b/>
           <w:sz w:val="28"/>
           <w:szCs w:val="28"/>
@@ -1107,7 +1097,7 @@
   <w:style w:type="paragraph" w:styleId="Heading">
     <w:name w:val="Heading"/>
     <w:basedOn w:val="Normal"/>
-    <w:next w:val="TextBody"/>
+    <w:next w:val="BodyText"/>
     <w:qFormat/>
     <w:pPr>
       <w:keepNext w:val="true"/>
@@ -1119,7 +1109,7 @@
       <w:szCs w:val="28"/>
     </w:rPr>
   </w:style>
-  <w:style w:type="paragraph" w:styleId="TextBody">
+  <w:style w:type="paragraph" w:styleId="BodyText">
     <w:name w:val="Body Text"/>
     <w:basedOn w:val="Normal"/>
     <w:pPr>
@@ -1129,7 +1119,7 @@
   </w:style>
   <w:style w:type="paragraph" w:styleId="List">
     <w:name w:val="List"/>
-    <w:basedOn w:val="TextBody"/>
+    <w:basedOn w:val="BodyText"/>
     <w:pPr/>
     <w:rPr>
       <w:rFonts w:cs="Lohit Devanagari"/>
@@ -1178,6 +1168,19 @@
       <w:szCs w:val="20"/>
     </w:rPr>
   </w:style>
+  <w:style w:type="paragraph" w:styleId="PreformattedText">
+    <w:name w:val="Preformatted Text"/>
+    <w:basedOn w:val="Normal"/>
+    <w:qFormat/>
+    <w:pPr>
+      <w:spacing w:before="0" w:after="0"/>
+    </w:pPr>
+    <w:rPr>
+      <w:rFonts w:ascii="Liberation Mono" w:hAnsi="Liberation Mono" w:eastAsia="Liberation Mono" w:cs="Liberation Mono"/>
+      <w:sz w:val="20"/>
+      <w:szCs w:val="20"/>
+    </w:rPr>
+  </w:style>
   <w:style w:type="numbering" w:styleId="NoList" w:default="1">
     <w:name w:val="No List"/>
     <w:uiPriority w:val="99"/>
@@ -1203,161 +1206,97 @@
 </file>
 
 <file path=word/theme/theme1.xml><?xml version="1.0" encoding="utf-8"?>
-<a:theme xmlns:a="http://schemas.openxmlformats.org/drawingml/2006/main" name="Тема Office">
+<a:theme xmlns:a="http://schemas.openxmlformats.org/drawingml/2006/main" xmlns:r="http://schemas.openxmlformats.org/officeDocument/2006/relationships" name="Тема Office">
   <a:themeElements>
     <a:clrScheme name="Стандартная">
       <a:dk1>
-        <a:sysClr val="windowText" lastClr="000000"/>
+        <a:srgbClr val="000000"/>
       </a:dk1>
       <a:lt1>
-        <a:sysClr val="window" lastClr="FFFFFF"/>
+        <a:srgbClr val="ffffff"/>
       </a:lt1>
       <a:dk2>
-        <a:srgbClr val="44546A"/>
+        <a:srgbClr val="44546a"/>
       </a:dk2>
       <a:lt2>
-        <a:srgbClr val="E7E6E6"/>
+        <a:srgbClr val="e7e6e6"/>
       </a:lt2>
       <a:accent1>
-        <a:srgbClr val="5B9BD5"/>
+        <a:srgbClr val="5b9bd5"/>
       </a:accent1>
       <a:accent2>
-        <a:srgbClr val="ED7D31"/>
+        <a:srgbClr val="ed7d31"/>
       </a:accent2>
       <a:accent3>
-        <a:srgbClr val="A5A5A5"/>
+        <a:srgbClr val="a5a5a5"/>
       </a:accent3>
       <a:accent4>
-        <a:srgbClr val="FFC000"/>
+        <a:srgbClr val="ffc000"/>
       </a:accent4>
       <a:accent5>
-        <a:srgbClr val="4472C4"/>
+        <a:srgbClr val="4472c4"/>
       </a:accent5>
       <a:accent6>
-        <a:srgbClr val="70AD47"/>
+        <a:srgbClr val="70ad47"/>
       </a:accent6>
       <a:hlink>
-        <a:srgbClr val="0563C1"/>
+        <a:srgbClr val="0563c1"/>
       </a:hlink>
       <a:folHlink>
-        <a:srgbClr val="954F72"/>
+        <a:srgbClr val="954f72"/>
       </a:folHlink>
     </a:clrScheme>
     <a:fontScheme name="Стандартная">
       <a:majorFont>
-        <a:latin typeface="Calibri Light" panose="020F0302020204030204"/>
+        <a:latin typeface="Calibri Light" panose="020F0302020204030204" pitchFamily="0" charset="1"/>
         <a:ea typeface=""/>
         <a:cs typeface=""/>
-        <a:font script="Jpan" typeface="游ゴシック Light"/>
-        <a:font script="Hang" typeface="맑은 고딕"/>
-        <a:font script="Hans" typeface="等线 Light"/>
-        <a:font script="Hant" typeface="新細明體"/>
-        <a:font script="Arab" typeface="Times New Roman"/>
-        <a:font script="Hebr" typeface="Times New Roman"/>
-        <a:font script="Thai" typeface="Angsana New"/>
-        <a:font script="Ethi" typeface="Nyala"/>
-        <a:font script="Beng" typeface="Vrinda"/>
-        <a:font script="Gujr" typeface="Shruti"/>
-        <a:font script="Khmr" typeface="MoolBoran"/>
-        <a:font script="Knda" typeface="Tunga"/>
-        <a:font script="Guru" typeface="Raavi"/>
-        <a:font script="Cans" typeface="Euphemia"/>
-        <a:font script="Cher" typeface="Plantagenet Cherokee"/>
-        <a:font script="Yiii" typeface="Microsoft Yi Baiti"/>
-        <a:font script="Tibt" typeface="Microsoft Himalaya"/>
-        <a:font script="Thaa" typeface="MV Boli"/>
-        <a:font script="Deva" typeface="Mangal"/>
-        <a:font script="Telu" typeface="Gautami"/>
-        <a:font script="Taml" typeface="Latha"/>
-        <a:font script="Syrc" typeface="Estrangelo Edessa"/>
-        <a:font script="Orya" typeface="Kalinga"/>
-        <a:font script="Mlym" typeface="Kartika"/>
-        <a:font script="Laoo" typeface="DokChampa"/>
-        <a:font script="Sinh" typeface="Iskoola Pota"/>
-        <a:font script="Mong" typeface="Mongolian Baiti"/>
-        <a:font script="Viet" typeface="Times New Roman"/>
-        <a:font script="Uigh" typeface="Microsoft Uighur"/>
-        <a:font script="Geor" typeface="Sylfaen"/>
       </a:majorFont>
       <a:minorFont>
-        <a:latin typeface="Calibri" panose="020F0502020204030204"/>
+        <a:latin typeface="Calibri" panose="020F0502020204030204" pitchFamily="0" charset="1"/>
         <a:ea typeface=""/>
         <a:cs typeface=""/>
-        <a:font script="Jpan" typeface="游明朝"/>
-        <a:font script="Hang" typeface="맑은 고딕"/>
-        <a:font script="Hans" typeface="等线"/>
-        <a:font script="Hant" typeface="新細明體"/>
-        <a:font script="Arab" typeface="Arial"/>
-        <a:font script="Hebr" typeface="Arial"/>
-        <a:font script="Thai" typeface="Cordia New"/>
-        <a:font script="Ethi" typeface="Nyala"/>
-        <a:font script="Beng" typeface="Vrinda"/>
-        <a:font script="Gujr" typeface="Shruti"/>
-        <a:font script="Khmr" typeface="DaunPenh"/>
-        <a:font script="Knda" typeface="Tunga"/>
-        <a:font script="Guru" typeface="Raavi"/>
-        <a:font script="Cans" typeface="Euphemia"/>
-        <a:font script="Cher" typeface="Plantagenet Cherokee"/>
-        <a:font script="Yiii" typeface="Microsoft Yi Baiti"/>
-        <a:font script="Tibt" typeface="Microsoft Himalaya"/>
-        <a:font script="Thaa" typeface="MV Boli"/>
-        <a:font script="Deva" typeface="Mangal"/>
-        <a:font script="Telu" typeface="Gautami"/>
-        <a:font script="Taml" typeface="Latha"/>
-        <a:font script="Syrc" typeface="Estrangelo Edessa"/>
-        <a:font script="Orya" typeface="Kalinga"/>
-        <a:font script="Mlym" typeface="Kartika"/>
-        <a:font script="Laoo" typeface="DokChampa"/>
-        <a:font script="Sinh" typeface="Iskoola Pota"/>
-        <a:font script="Mong" typeface="Mongolian Baiti"/>
-        <a:font script="Viet" typeface="Arial"/>
-        <a:font script="Uigh" typeface="Microsoft Uighur"/>
-        <a:font script="Geor" typeface="Sylfaen"/>
       </a:minorFont>
     </a:fontScheme>
-    <a:fmtScheme name="Стандартная">
+    <a:fmtScheme>
       <a:fillStyleLst>
         <a:solidFill>
           <a:schemeClr val="phClr"/>
         </a:solidFill>
-        <a:gradFill rotWithShape="1">
+        <a:gradFill>
           <a:gsLst>
             <a:gs pos="0">
               <a:schemeClr val="phClr">
                 <a:lumMod val="110000"/>
-                <a:satMod val="105000"/>
                 <a:tint val="67000"/>
               </a:schemeClr>
             </a:gs>
             <a:gs pos="50000">
               <a:schemeClr val="phClr">
                 <a:lumMod val="105000"/>
-                <a:satMod val="103000"/>
                 <a:tint val="73000"/>
               </a:schemeClr>
             </a:gs>
             <a:gs pos="100000">
               <a:schemeClr val="phClr">
                 <a:lumMod val="105000"/>
-                <a:satMod val="109000"/>
                 <a:tint val="81000"/>
               </a:schemeClr>
             </a:gs>
           </a:gsLst>
           <a:lin ang="5400000" scaled="0"/>
+          <a:tileRect l="0" t="0" r="0" b="0"/>
         </a:gradFill>
-        <a:gradFill rotWithShape="1">
+        <a:gradFill>
           <a:gsLst>
             <a:gs pos="0">
               <a:schemeClr val="phClr">
-                <a:satMod val="103000"/>
                 <a:lumMod val="102000"/>
                 <a:tint val="94000"/>
               </a:schemeClr>
             </a:gs>
             <a:gs pos="50000">
               <a:schemeClr val="phClr">
-                <a:satMod val="110000"/>
                 <a:lumMod val="100000"/>
                 <a:shade val="100000"/>
               </a:schemeClr>
@@ -1365,33 +1304,24 @@
             <a:gs pos="100000">
               <a:schemeClr val="phClr">
                 <a:lumMod val="99000"/>
-                <a:satMod val="120000"/>
                 <a:shade val="78000"/>
               </a:schemeClr>
             </a:gs>
           </a:gsLst>
           <a:lin ang="5400000" scaled="0"/>
+          <a:tileRect l="0" t="0" r="0" b="0"/>
         </a:gradFill>
       </a:fillStyleLst>
       <a:lnStyleLst>
         <a:ln w="6350" cap="flat" cmpd="sng" algn="ctr">
-          <a:solidFill>
-            <a:schemeClr val="phClr"/>
-          </a:solidFill>
           <a:prstDash val="solid"/>
           <a:miter lim="800000"/>
         </a:ln>
         <a:ln w="12700" cap="flat" cmpd="sng" algn="ctr">
-          <a:solidFill>
-            <a:schemeClr val="phClr"/>
-          </a:solidFill>
           <a:prstDash val="solid"/>
           <a:miter lim="800000"/>
         </a:ln>
         <a:ln w="19050" cap="flat" cmpd="sng" algn="ctr">
-          <a:solidFill>
-            <a:schemeClr val="phClr"/>
-          </a:solidFill>
           <a:prstDash val="solid"/>
           <a:miter lim="800000"/>
         </a:ln>
@@ -1404,13 +1334,7 @@
           <a:effectLst/>
         </a:effectStyle>
         <a:effectStyle>
-          <a:effectLst>
-            <a:outerShdw blurRad="57150" dist="19050" dir="5400000" algn="ctr" rotWithShape="0">
-              <a:srgbClr val="000000">
-                <a:alpha val="63000"/>
-              </a:srgbClr>
-            </a:outerShdw>
-          </a:effectLst>
+          <a:effectLst/>
         </a:effectStyle>
       </a:effectStyleLst>
       <a:bgFillStyleLst>
@@ -1420,15 +1344,13 @@
         <a:solidFill>
           <a:schemeClr val="phClr">
             <a:tint val="95000"/>
-            <a:satMod val="170000"/>
           </a:schemeClr>
         </a:solidFill>
-        <a:gradFill rotWithShape="1">
+        <a:gradFill>
           <a:gsLst>
             <a:gs pos="0">
               <a:schemeClr val="phClr">
                 <a:tint val="93000"/>
-                <a:satMod val="150000"/>
                 <a:shade val="98000"/>
                 <a:lumMod val="102000"/>
               </a:schemeClr>
@@ -1436,7 +1358,6 @@
             <a:gs pos="50000">
               <a:schemeClr val="phClr">
                 <a:tint val="98000"/>
-                <a:satMod val="130000"/>
                 <a:shade val="90000"/>
                 <a:lumMod val="103000"/>
               </a:schemeClr>
@@ -1444,21 +1365,14 @@
             <a:gs pos="100000">
               <a:schemeClr val="phClr">
                 <a:shade val="63000"/>
-                <a:satMod val="120000"/>
               </a:schemeClr>
             </a:gs>
           </a:gsLst>
           <a:lin ang="5400000" scaled="0"/>
+          <a:tileRect l="0" t="0" r="0" b="0"/>
         </a:gradFill>
       </a:bgFillStyleLst>
     </a:fmtScheme>
   </a:themeElements>
-  <a:objectDefaults/>
-  <a:extraClrSchemeLst/>
-  <a:extLst>
-    <a:ext uri="{05A4C25C-085E-4340-85A3-A5531E510DB2}">
-      <thm15:themeFamily xmlns:thm15="http://schemas.microsoft.com/office/thememl/2012/main" name="Office Theme" id="{62F939B6-93AF-4DB8-9C6B-D6C7DFDC589F}" vid="{4A3C46E8-61CC-4603-A589-7422A47A8E4A}"/>
-    </a:ext>
-  </a:extLst>
 </a:theme>
 </file>
</xml_diff>